<commit_message>
solved some more provlems
</commit_message>
<xml_diff>
--- a/Matetials/DSA Roadmap.docx
+++ b/Matetials/DSA Roadmap.docx
@@ -14,13 +14,6 @@
           <w:b/>
           <w:bCs/>
         </w:rPr>
-        <w:t xml:space="preserve"> </w:t>
-      </w:r>
-      <w:r>
-        <w:rPr>
-          <w:b/>
-          <w:bCs/>
-        </w:rPr>
         <w:t>Phase 1: Basics of Programming</w:t>
       </w:r>
     </w:p>
@@ -155,7 +148,7 @@
     <w:p>
       <w:r>
         <w:pict w14:anchorId="7439A9E1">
-          <v:rect id="_x0000_i1025" style="width:0;height:1.5pt" o:hralign="center" o:hrstd="t" o:hr="t" fillcolor="#a0a0a0" stroked="f"/>
+          <v:rect id="_x0000_i1103" style="width:0;height:1.5pt" o:hralign="center" o:hrstd="t" o:hr="t" fillcolor="#a0a0a0" stroked="f"/>
         </w:pict>
       </w:r>
     </w:p>
@@ -371,7 +364,7 @@
     <w:p>
       <w:r>
         <w:pict w14:anchorId="63371286">
-          <v:rect id="_x0000_i1026" style="width:0;height:1.5pt" o:hralign="center" o:hrstd="t" o:hr="t" fillcolor="#a0a0a0" stroked="f"/>
+          <v:rect id="_x0000_i1104" style="width:0;height:1.5pt" o:hralign="center" o:hrstd="t" o:hr="t" fillcolor="#a0a0a0" stroked="f"/>
         </w:pict>
       </w:r>
     </w:p>
@@ -456,7 +449,7 @@
     <w:p>
       <w:r>
         <w:pict w14:anchorId="52CE8D33">
-          <v:rect id="_x0000_i1027" style="width:0;height:1.5pt" o:hralign="center" o:hrstd="t" o:hr="t" fillcolor="#a0a0a0" stroked="f"/>
+          <v:rect id="_x0000_i1105" style="width:0;height:1.5pt" o:hralign="center" o:hrstd="t" o:hr="t" fillcolor="#a0a0a0" stroked="f"/>
         </w:pict>
       </w:r>
     </w:p>
@@ -714,7 +707,7 @@
     <w:p>
       <w:r>
         <w:pict w14:anchorId="590BB44B">
-          <v:rect id="_x0000_i1028" style="width:0;height:1.5pt" o:hralign="center" o:hrstd="t" o:hr="t" fillcolor="#a0a0a0" stroked="f"/>
+          <v:rect id="_x0000_i1106" style="width:0;height:1.5pt" o:hralign="center" o:hrstd="t" o:hr="t" fillcolor="#a0a0a0" stroked="f"/>
         </w:pict>
       </w:r>
     </w:p>
@@ -851,7 +844,7 @@
     <w:p>
       <w:r>
         <w:pict w14:anchorId="31108820">
-          <v:rect id="_x0000_i1029" style="width:0;height:1.5pt" o:hralign="center" o:hrstd="t" o:hr="t" fillcolor="#a0a0a0" stroked="f"/>
+          <v:rect id="_x0000_i1107" style="width:0;height:1.5pt" o:hralign="center" o:hrstd="t" o:hr="t" fillcolor="#a0a0a0" stroked="f"/>
         </w:pict>
       </w:r>
     </w:p>
@@ -899,7 +892,7 @@
     <w:p>
       <w:r>
         <w:pict w14:anchorId="6242F629">
-          <v:rect id="_x0000_i1030" style="width:0;height:1.5pt" o:hralign="center" o:hrstd="t" o:hr="t" fillcolor="#a0a0a0" stroked="f"/>
+          <v:rect id="_x0000_i1108" style="width:0;height:1.5pt" o:hralign="center" o:hrstd="t" o:hr="t" fillcolor="#a0a0a0" stroked="f"/>
         </w:pict>
       </w:r>
     </w:p>
@@ -1004,7 +997,7 @@
     <w:p>
       <w:r>
         <w:pict w14:anchorId="3DEA6820">
-          <v:rect id="_x0000_i1031" style="width:0;height:1.5pt" o:hralign="center" o:hrstd="t" o:hr="t" fillcolor="#a0a0a0" stroked="f"/>
+          <v:rect id="_x0000_i1109" style="width:0;height:1.5pt" o:hralign="center" o:hrstd="t" o:hr="t" fillcolor="#a0a0a0" stroked="f"/>
         </w:pict>
       </w:r>
     </w:p>
@@ -1063,7 +1056,7 @@
     <w:p>
       <w:r>
         <w:pict w14:anchorId="64A9564F">
-          <v:rect id="_x0000_i1032" style="width:0;height:1.5pt" o:hralign="center" o:hrstd="t" o:hr="t" fillcolor="#a0a0a0" stroked="f"/>
+          <v:rect id="_x0000_i1110" style="width:0;height:1.5pt" o:hralign="center" o:hrstd="t" o:hr="t" fillcolor="#a0a0a0" stroked="f"/>
         </w:pict>
       </w:r>
     </w:p>
@@ -1222,7 +1215,7 @@
     <w:p>
       <w:r>
         <w:pict w14:anchorId="4F6107DD">
-          <v:rect id="_x0000_i1033" style="width:0;height:1.5pt" o:hralign="center" o:hrstd="t" o:hr="t" fillcolor="#a0a0a0" stroked="f"/>
+          <v:rect id="_x0000_i1111" style="width:0;height:1.5pt" o:hralign="center" o:hrstd="t" o:hr="t" fillcolor="#a0a0a0" stroked="f"/>
         </w:pict>
       </w:r>
     </w:p>
@@ -1377,7 +1370,7 @@
       <w:r>
         <w:lastRenderedPageBreak/>
         <w:pict w14:anchorId="58778A17">
-          <v:rect id="_x0000_i1034" style="width:0;height:1.5pt" o:hralign="center" o:hrstd="t" o:hr="t" fillcolor="#a0a0a0" stroked="f"/>
+          <v:rect id="_x0000_i1112" style="width:0;height:1.5pt" o:hralign="center" o:hrstd="t" o:hr="t" fillcolor="#a0a0a0" stroked="f"/>
         </w:pict>
       </w:r>
     </w:p>
@@ -1533,7 +1526,7 @@
     <w:p>
       <w:r>
         <w:pict w14:anchorId="7CF98844">
-          <v:rect id="_x0000_i1035" style="width:0;height:1.5pt" o:hralign="center" o:hrstd="t" o:hr="t" fillcolor="#a0a0a0" stroked="f"/>
+          <v:rect id="_x0000_i1113" style="width:0;height:1.5pt" o:hralign="center" o:hrstd="t" o:hr="t" fillcolor="#a0a0a0" stroked="f"/>
         </w:pict>
       </w:r>
     </w:p>
@@ -1607,7 +1600,7 @@
     <w:p>
       <w:r>
         <w:pict w14:anchorId="0BED98D6">
-          <v:rect id="_x0000_i1036" style="width:0;height:1.5pt" o:hralign="center" o:hrstd="t" o:hr="t" fillcolor="#a0a0a0" stroked="f"/>
+          <v:rect id="_x0000_i1114" style="width:0;height:1.5pt" o:hralign="center" o:hrstd="t" o:hr="t" fillcolor="#a0a0a0" stroked="f"/>
         </w:pict>
       </w:r>
     </w:p>
@@ -1782,7 +1775,7 @@
     <w:p>
       <w:r>
         <w:pict w14:anchorId="350CEE3C">
-          <v:rect id="_x0000_i1037" style="width:0;height:1.5pt" o:hralign="center" o:hrstd="t" o:hr="t" fillcolor="#a0a0a0" stroked="f"/>
+          <v:rect id="_x0000_i1115" style="width:0;height:1.5pt" o:hralign="center" o:hrstd="t" o:hr="t" fillcolor="#a0a0a0" stroked="f"/>
         </w:pict>
       </w:r>
     </w:p>
@@ -1809,196 +1802,6 @@
     <w:p>
       <w:r>
         <w:t>Would you like suggestions for specific problem sets based on this roadmap?</w:t>
-      </w:r>
-    </w:p>
-    <w:p/>
-    <w:p/>
-    <w:p>
-      <w:r>
-        <w:lastRenderedPageBreak/>
-        <w:t>If you dedicate 5 hours daily to learning Data Structures and Algorithms (DSA), the time it will take to achieve mastery depends on your background, problem-solving skills, and learning pace. However, here's a rough estimate:</w:t>
-      </w:r>
-    </w:p>
-    <w:p>
-      <w:r>
-        <w:t>Phase-wise Time Estimation:</w:t>
-      </w:r>
-    </w:p>
-    <w:p/>
-    <w:p>
-      <w:r>
-        <w:t xml:space="preserve">    Phase 1: Basics of Programming</w:t>
-      </w:r>
-    </w:p>
-    <w:p>
-      <w:r>
-        <w:t xml:space="preserve">    (1-2 weeks)</w:t>
-      </w:r>
-    </w:p>
-    <w:p>
-      <w:r>
-        <w:t xml:space="preserve">    If you're already familiar with a programming language, you can quickly go through this phase in about 1 week.</w:t>
-      </w:r>
-    </w:p>
-    <w:p/>
-    <w:p>
-      <w:r>
-        <w:t xml:space="preserve">    Phase 2: Basic Data Structures</w:t>
-      </w:r>
-    </w:p>
-    <w:p>
-      <w:r>
-        <w:t xml:space="preserve">    (3-4 weeks)</w:t>
-      </w:r>
-    </w:p>
-    <w:p>
-      <w:r>
-        <w:t xml:space="preserve">    Learning arrays, strings, linked lists, stacks, and queues with hands-on practice.</w:t>
-      </w:r>
-    </w:p>
-    <w:p/>
-    <w:p>
-      <w:r>
-        <w:t xml:space="preserve">    Phase 3: Recursion and Backtracking</w:t>
-      </w:r>
-    </w:p>
-    <w:p>
-      <w:r>
-        <w:t xml:space="preserve">    (2-3 weeks)</w:t>
-      </w:r>
-    </w:p>
-    <w:p>
-      <w:r>
-        <w:t xml:space="preserve">    Mastering recursion and backtracking will require both understanding and practicing related problems.</w:t>
-      </w:r>
-    </w:p>
-    <w:p/>
-    <w:p>
-      <w:r>
-        <w:t xml:space="preserve">    Phase 4: Advanced Data Structures</w:t>
-      </w:r>
-    </w:p>
-    <w:p>
-      <w:r>
-        <w:t xml:space="preserve">    (4-5 weeks)</w:t>
-      </w:r>
-    </w:p>
-    <w:p>
-      <w:r>
-        <w:t xml:space="preserve">    Trees, heaps, graphs, and hashing will take time due to their complexity and the number of algorithms you need to practice.</w:t>
-      </w:r>
-    </w:p>
-    <w:p/>
-    <w:p>
-      <w:r>
-        <w:t xml:space="preserve">    Phase 5: Dynamic Programming</w:t>
-      </w:r>
-    </w:p>
-    <w:p>
-      <w:r>
-        <w:t xml:space="preserve">    (3-4 weeks)</w:t>
-      </w:r>
-    </w:p>
-    <w:p>
-      <w:r>
-        <w:t xml:space="preserve">    DP can be challenging. Dedicate time to learning, understanding patterns, and solving common problems.</w:t>
-      </w:r>
-    </w:p>
-    <w:p/>
-    <w:p>
-      <w:r>
-        <w:t xml:space="preserve">    Phase 6: Greedy Algorithms</w:t>
-      </w:r>
-    </w:p>
-    <w:p>
-      <w:r>
-        <w:t xml:space="preserve">    (2 weeks)</w:t>
-      </w:r>
-    </w:p>
-    <w:p>
-      <w:r>
-        <w:t xml:space="preserve">    Greedy algorithms are relatively easier but require some thought and problem-solving practice.</w:t>
-      </w:r>
-    </w:p>
-    <w:p/>
-    <w:p>
-      <w:r>
-        <w:t xml:space="preserve">    Phase 7: Advanced Algorithms</w:t>
-      </w:r>
-    </w:p>
-    <w:p>
-      <w:r>
-        <w:t xml:space="preserve">    (2-3 weeks)</w:t>
-      </w:r>
-    </w:p>
-    <w:p>
-      <w:r>
-        <w:t xml:space="preserve">    Sorting, searching, and divide-and-conquer techniques.</w:t>
-      </w:r>
-    </w:p>
-    <w:p/>
-    <w:p>
-      <w:r>
-        <w:t xml:space="preserve">    Phase 8: Competitive Programming Practice</w:t>
-      </w:r>
-    </w:p>
-    <w:p>
-      <w:r>
-        <w:t xml:space="preserve">    (3-4 months)</w:t>
-      </w:r>
-    </w:p>
-    <w:p>
-      <w:r>
-        <w:lastRenderedPageBreak/>
-        <w:t xml:space="preserve">    This phase involves consistent problem-solving on platforms like </w:t>
-      </w:r>
-      <w:proofErr w:type="spellStart"/>
-      <w:r>
-        <w:t>LeetCode</w:t>
-      </w:r>
-      <w:proofErr w:type="spellEnd"/>
-      <w:r>
-        <w:t xml:space="preserve">, </w:t>
-      </w:r>
-      <w:proofErr w:type="spellStart"/>
-      <w:r>
-        <w:t>Codeforces</w:t>
-      </w:r>
-      <w:proofErr w:type="spellEnd"/>
-      <w:r>
-        <w:t>, etc. Depending on your goals (competitive programming or interviews), the time may vary.</w:t>
-      </w:r>
-    </w:p>
-    <w:p/>
-    <w:p>
-      <w:r>
-        <w:t>Total Time Estimation</w:t>
-      </w:r>
-    </w:p>
-    <w:p/>
-    <w:p>
-      <w:r>
-        <w:t xml:space="preserve">    Without prior knowledge: 6-8 months.</w:t>
-      </w:r>
-    </w:p>
-    <w:p>
-      <w:r>
-        <w:t xml:space="preserve">    With some prior experience in programming: 4-6 months.</w:t>
-      </w:r>
-    </w:p>
-    <w:p/>
-    <w:p>
-      <w:r>
-        <w:t>This estimate assumes steady learning, with deep dives into concepts and sufficient practice. If you're solving more complex problems or participating in competitions, it may take longer.</w:t>
-      </w:r>
-    </w:p>
-    <w:p/>
-    <w:p>
-      <w:r>
-        <w:t>Let me know if you'd like any adjustments to your plan!</w:t>
-      </w:r>
-      <w:r>
-        <w:br w:type="page"/>
       </w:r>
     </w:p>
     <w:p/>
@@ -3985,7 +3788,6 @@
   <w:style w:type="character" w:default="1" w:styleId="DefaultParagraphFont">
     <w:name w:val="Default Paragraph Font"/>
     <w:uiPriority w:val="1"/>
-    <w:semiHidden/>
     <w:unhideWhenUsed/>
   </w:style>
   <w:style w:type="table" w:default="1" w:styleId="TableNormal">

</xml_diff>